<commit_message>
Updated 1/31 Status Report.
</commit_message>
<xml_diff>
--- a/Admin/Reports/Project Status Reporting 01_31.docx
+++ b/Admin/Reports/Project Status Reporting 01_31.docx
@@ -73,7 +73,7 @@
           <w:sz w:val="28"/>
           <w:szCs w:val="28"/>
         </w:rPr>
-        <w:t>As Of: &lt;11.</w:t>
+        <w:t>As Of: &lt;1.</w:t>
       </w:r>
       <w:r>
         <w:rPr>
@@ -81,7 +81,7 @@
           <w:sz w:val="28"/>
           <w:szCs w:val="28"/>
         </w:rPr>
-        <w:t>29</w:t>
+        <w:t>31</w:t>
       </w:r>
       <w:r>
         <w:rPr>
@@ -89,41 +89,23 @@
           <w:sz w:val="28"/>
           <w:szCs w:val="28"/>
         </w:rPr>
-        <w:t>.2020&gt;</w:t>
-      </w:r>
-    </w:p>
-    <w:p>
-      <w:pPr>
-        <w:spacing w:before="240" w:after="240"/>
-        <w:rPr>
-          <w:sz w:val="24"/>
-          <w:szCs w:val="24"/>
-        </w:rPr>
-      </w:pPr>
-      <w:r>
-        <w:rPr>
-          <w:sz w:val="24"/>
-          <w:szCs w:val="24"/>
-        </w:rPr>
-        <w:t xml:space="preserve"> </w:t>
-      </w:r>
-    </w:p>
-    <w:p>
-      <w:pPr>
-        <w:spacing w:before="240" w:after="240"/>
+        <w:t>.202</w:t>
+      </w:r>
+      <w:r>
         <w:rPr>
           <w:b/>
           <w:sz w:val="28"/>
           <w:szCs w:val="28"/>
         </w:rPr>
-      </w:pPr>
+        <w:t>1</w:t>
+      </w:r>
       <w:r>
         <w:rPr>
           <w:b/>
           <w:sz w:val="28"/>
           <w:szCs w:val="28"/>
         </w:rPr>
-        <w:t xml:space="preserve"> </w:t>
+        <w:t>&gt;</w:t>
       </w:r>
     </w:p>
     <w:p>
@@ -135,19 +117,53 @@
         </w:rPr>
       </w:pPr>
       <w:r>
+        <w:rPr>
+          <w:sz w:val="24"/>
+          <w:szCs w:val="24"/>
+        </w:rPr>
+        <w:t xml:space="preserve"> </w:t>
+      </w:r>
+    </w:p>
+    <w:p>
+      <w:pPr>
+        <w:spacing w:before="240" w:after="240"/>
         <w:rPr>
           <w:b/>
           <w:sz w:val="28"/>
           <w:szCs w:val="28"/>
         </w:rPr>
-        <w:t xml:space="preserve">Project Status Summary </w:t>
-      </w:r>
+      </w:pPr>
       <w:r>
         <w:rPr>
           <w:b/>
           <w:sz w:val="28"/>
           <w:szCs w:val="28"/>
         </w:rPr>
+        <w:t xml:space="preserve"> </w:t>
+      </w:r>
+    </w:p>
+    <w:p>
+      <w:pPr>
+        <w:spacing w:before="240" w:after="240"/>
+        <w:rPr>
+          <w:sz w:val="24"/>
+          <w:szCs w:val="24"/>
+        </w:rPr>
+      </w:pPr>
+      <w:r>
+        <w:rPr>
+          <w:b/>
+          <w:sz w:val="28"/>
+          <w:szCs w:val="28"/>
+        </w:rPr>
+        <w:t xml:space="preserve">Project Status Summary </w:t>
+      </w:r>
+      <w:r>
+        <w:rPr>
+          <w:b/>
+          <w:sz w:val="28"/>
+          <w:szCs w:val="28"/>
+        </w:rPr>
         <w:tab/>
       </w:r>
       <w:r>
@@ -203,7 +219,7 @@
     </w:p>
     <w:tbl>
       <w:tblPr>
-        <w:tblStyle w:val="a5"/>
+        <w:tblStyle w:val="a"/>
         <w:tblW w:w="9359" w:type="dxa"/>
         <w:tblBorders>
           <w:top w:val="nil"/>
@@ -455,7 +471,7 @@
     </w:p>
     <w:p>
       <w:pPr>
-        <w:pStyle w:val="1"/>
+        <w:pStyle w:val="Heading1"/>
         <w:keepNext w:val="0"/>
         <w:keepLines w:val="0"/>
         <w:spacing w:before="480"/>
@@ -478,7 +494,7 @@
     </w:p>
     <w:p>
       <w:pPr>
-        <w:pStyle w:val="1"/>
+        <w:pStyle w:val="Heading1"/>
         <w:keepNext w:val="0"/>
         <w:keepLines w:val="0"/>
         <w:spacing w:before="480"/>
@@ -501,7 +517,7 @@
     </w:p>
     <w:p>
       <w:pPr>
-        <w:pStyle w:val="a8"/>
+        <w:pStyle w:val="ListParagraph"/>
         <w:numPr>
           <w:ilvl w:val="0"/>
           <w:numId w:val="7"/>
@@ -513,7 +529,7 @@
     </w:p>
     <w:p>
       <w:pPr>
-        <w:pStyle w:val="a8"/>
+        <w:pStyle w:val="ListParagraph"/>
         <w:numPr>
           <w:ilvl w:val="0"/>
           <w:numId w:val="7"/>
@@ -525,7 +541,7 @@
     </w:p>
     <w:p>
       <w:pPr>
-        <w:pStyle w:val="1"/>
+        <w:pStyle w:val="Heading1"/>
         <w:keepNext w:val="0"/>
         <w:keepLines w:val="0"/>
         <w:spacing w:before="480"/>
@@ -540,12 +556,30 @@
           <w:sz w:val="28"/>
           <w:szCs w:val="28"/>
         </w:rPr>
-        <w:t>Work Planned For Next Week</w:t>
+        <w:t xml:space="preserve">Work Planned </w:t>
+      </w:r>
+      <w:proofErr w:type="gramStart"/>
+      <w:r>
+        <w:rPr>
+          <w:b/>
+          <w:sz w:val="28"/>
+          <w:szCs w:val="28"/>
+        </w:rPr>
+        <w:t>For</w:t>
+      </w:r>
+      <w:proofErr w:type="gramEnd"/>
+      <w:r>
+        <w:rPr>
+          <w:b/>
+          <w:sz w:val="28"/>
+          <w:szCs w:val="28"/>
+        </w:rPr>
+        <w:t xml:space="preserve"> Next Week</w:t>
       </w:r>
     </w:p>
     <w:p>
       <w:pPr>
-        <w:pStyle w:val="a8"/>
+        <w:pStyle w:val="ListParagraph"/>
         <w:numPr>
           <w:ilvl w:val="0"/>
           <w:numId w:val="8"/>
@@ -557,7 +591,7 @@
     </w:p>
     <w:p>
       <w:pPr>
-        <w:pStyle w:val="a8"/>
+        <w:pStyle w:val="ListParagraph"/>
         <w:numPr>
           <w:ilvl w:val="0"/>
           <w:numId w:val="8"/>
@@ -570,7 +604,7 @@
     </w:p>
     <w:p>
       <w:pPr>
-        <w:pStyle w:val="a8"/>
+        <w:pStyle w:val="ListParagraph"/>
         <w:numPr>
           <w:ilvl w:val="0"/>
           <w:numId w:val="8"/>
@@ -582,7 +616,7 @@
     </w:p>
     <w:p>
       <w:pPr>
-        <w:pStyle w:val="1"/>
+        <w:pStyle w:val="Heading1"/>
         <w:keepNext w:val="0"/>
         <w:keepLines w:val="0"/>
         <w:spacing w:before="480"/>
@@ -609,6 +643,7 @@
           <w:szCs w:val="24"/>
         </w:rPr>
       </w:pPr>
+      <w:proofErr w:type="gramStart"/>
       <w:r>
         <w:rPr>
           <w:sz w:val="24"/>
@@ -632,6 +667,7 @@
         </w:rPr>
         <w:tab/>
       </w:r>
+      <w:proofErr w:type="gramEnd"/>
       <w:r>
         <w:rPr>
           <w:sz w:val="24"/>
@@ -648,6 +684,7 @@
           <w:szCs w:val="24"/>
         </w:rPr>
       </w:pPr>
+      <w:proofErr w:type="gramStart"/>
       <w:r>
         <w:rPr>
           <w:sz w:val="24"/>
@@ -671,6 +708,7 @@
         </w:rPr>
         <w:tab/>
       </w:r>
+      <w:proofErr w:type="gramEnd"/>
       <w:r>
         <w:rPr>
           <w:sz w:val="24"/>
@@ -687,6 +725,7 @@
           <w:szCs w:val="24"/>
         </w:rPr>
       </w:pPr>
+      <w:proofErr w:type="gramStart"/>
       <w:r>
         <w:rPr>
           <w:sz w:val="24"/>
@@ -710,6 +749,7 @@
         </w:rPr>
         <w:tab/>
       </w:r>
+      <w:proofErr w:type="gramEnd"/>
       <w:r>
         <w:rPr>
           <w:sz w:val="24"/>
@@ -726,6 +766,7 @@
           <w:szCs w:val="24"/>
         </w:rPr>
       </w:pPr>
+      <w:proofErr w:type="gramStart"/>
       <w:r>
         <w:rPr>
           <w:sz w:val="24"/>
@@ -749,6 +790,7 @@
         </w:rPr>
         <w:tab/>
       </w:r>
+      <w:proofErr w:type="gramEnd"/>
       <w:r>
         <w:rPr>
           <w:sz w:val="24"/>
@@ -766,6 +808,7 @@
           <w:szCs w:val="24"/>
         </w:rPr>
       </w:pPr>
+      <w:proofErr w:type="gramStart"/>
       <w:r>
         <w:rPr>
           <w:sz w:val="24"/>
@@ -789,6 +832,7 @@
         </w:rPr>
         <w:tab/>
       </w:r>
+      <w:proofErr w:type="gramEnd"/>
       <w:r>
         <w:rPr>
           <w:sz w:val="24"/>
@@ -854,7 +898,7 @@
     </w:p>
     <w:p>
       <w:pPr>
-        <w:pStyle w:val="1"/>
+        <w:pStyle w:val="Heading1"/>
         <w:keepNext w:val="0"/>
         <w:keepLines w:val="0"/>
         <w:spacing w:before="480"/>
@@ -887,7 +931,7 @@
     </w:p>
     <w:tbl>
       <w:tblPr>
-        <w:tblStyle w:val="a6"/>
+        <w:tblStyle w:val="a0"/>
         <w:tblW w:w="9345" w:type="dxa"/>
         <w:tblBorders>
           <w:top w:val="nil"/>
@@ -2420,7 +2464,7 @@
     </w:p>
     <w:p>
       <w:pPr>
-        <w:pStyle w:val="1"/>
+        <w:pStyle w:val="Heading1"/>
         <w:keepNext w:val="0"/>
         <w:keepLines w:val="0"/>
         <w:spacing w:before="480"/>
@@ -2459,7 +2503,7 @@
     </w:p>
     <w:tbl>
       <w:tblPr>
-        <w:tblStyle w:val="a7"/>
+        <w:tblStyle w:val="a1"/>
         <w:tblW w:w="8760" w:type="dxa"/>
         <w:tblBorders>
           <w:top w:val="nil"/>
@@ -4481,14 +4525,14 @@
     <w:lsdException w:name="Unresolved Mention" w:semiHidden="1" w:unhideWhenUsed="1"/>
     <w:lsdException w:name="Smart Link" w:semiHidden="1" w:unhideWhenUsed="1"/>
   </w:latentStyles>
-  <w:style w:type="paragraph" w:default="1" w:styleId="a">
+  <w:style w:type="paragraph" w:default="1" w:styleId="Normal">
     <w:name w:val="Normal"/>
     <w:qFormat/>
   </w:style>
-  <w:style w:type="paragraph" w:styleId="1">
+  <w:style w:type="paragraph" w:styleId="Heading1">
     <w:name w:val="heading 1"/>
-    <w:basedOn w:val="a"/>
-    <w:next w:val="a"/>
+    <w:basedOn w:val="Normal"/>
+    <w:next w:val="Normal"/>
     <w:uiPriority w:val="9"/>
     <w:qFormat/>
     <w:pPr>
@@ -4502,10 +4546,10 @@
       <w:szCs w:val="40"/>
     </w:rPr>
   </w:style>
-  <w:style w:type="paragraph" w:styleId="2">
+  <w:style w:type="paragraph" w:styleId="Heading2">
     <w:name w:val="heading 2"/>
-    <w:basedOn w:val="a"/>
-    <w:next w:val="a"/>
+    <w:basedOn w:val="Normal"/>
+    <w:next w:val="Normal"/>
     <w:uiPriority w:val="9"/>
     <w:semiHidden/>
     <w:unhideWhenUsed/>
@@ -4521,10 +4565,10 @@
       <w:szCs w:val="32"/>
     </w:rPr>
   </w:style>
-  <w:style w:type="paragraph" w:styleId="3">
+  <w:style w:type="paragraph" w:styleId="Heading3">
     <w:name w:val="heading 3"/>
-    <w:basedOn w:val="a"/>
-    <w:next w:val="a"/>
+    <w:basedOn w:val="Normal"/>
+    <w:next w:val="Normal"/>
     <w:uiPriority w:val="9"/>
     <w:semiHidden/>
     <w:unhideWhenUsed/>
@@ -4541,10 +4585,10 @@
       <w:szCs w:val="28"/>
     </w:rPr>
   </w:style>
-  <w:style w:type="paragraph" w:styleId="4">
+  <w:style w:type="paragraph" w:styleId="Heading4">
     <w:name w:val="heading 4"/>
-    <w:basedOn w:val="a"/>
-    <w:next w:val="a"/>
+    <w:basedOn w:val="Normal"/>
+    <w:next w:val="Normal"/>
     <w:uiPriority w:val="9"/>
     <w:semiHidden/>
     <w:unhideWhenUsed/>
@@ -4561,10 +4605,10 @@
       <w:szCs w:val="24"/>
     </w:rPr>
   </w:style>
-  <w:style w:type="paragraph" w:styleId="5">
+  <w:style w:type="paragraph" w:styleId="Heading5">
     <w:name w:val="heading 5"/>
-    <w:basedOn w:val="a"/>
-    <w:next w:val="a"/>
+    <w:basedOn w:val="Normal"/>
+    <w:next w:val="Normal"/>
     <w:uiPriority w:val="9"/>
     <w:semiHidden/>
     <w:unhideWhenUsed/>
@@ -4579,10 +4623,10 @@
       <w:color w:val="666666"/>
     </w:rPr>
   </w:style>
-  <w:style w:type="paragraph" w:styleId="6">
+  <w:style w:type="paragraph" w:styleId="Heading6">
     <w:name w:val="heading 6"/>
-    <w:basedOn w:val="a"/>
-    <w:next w:val="a"/>
+    <w:basedOn w:val="Normal"/>
+    <w:next w:val="Normal"/>
     <w:uiPriority w:val="9"/>
     <w:semiHidden/>
     <w:unhideWhenUsed/>
@@ -4598,13 +4642,13 @@
       <w:color w:val="666666"/>
     </w:rPr>
   </w:style>
-  <w:style w:type="character" w:default="1" w:styleId="a0">
+  <w:style w:type="character" w:default="1" w:styleId="DefaultParagraphFont">
     <w:name w:val="Default Paragraph Font"/>
     <w:uiPriority w:val="1"/>
     <w:semiHidden/>
     <w:unhideWhenUsed/>
   </w:style>
-  <w:style w:type="table" w:default="1" w:styleId="a1">
+  <w:style w:type="table" w:default="1" w:styleId="TableNormal">
     <w:name w:val="Normal Table"/>
     <w:uiPriority w:val="99"/>
     <w:semiHidden/>
@@ -4619,16 +4663,16 @@
       </w:tblCellMar>
     </w:tblPr>
   </w:style>
-  <w:style w:type="numbering" w:default="1" w:styleId="a2">
+  <w:style w:type="numbering" w:default="1" w:styleId="NoList">
     <w:name w:val="No List"/>
     <w:uiPriority w:val="99"/>
     <w:semiHidden/>
     <w:unhideWhenUsed/>
   </w:style>
-  <w:style w:type="paragraph" w:styleId="a3">
+  <w:style w:type="paragraph" w:styleId="Title">
     <w:name w:val="Title"/>
-    <w:basedOn w:val="a"/>
-    <w:next w:val="a"/>
+    <w:basedOn w:val="Normal"/>
+    <w:next w:val="Normal"/>
     <w:uiPriority w:val="10"/>
     <w:qFormat/>
     <w:pPr>
@@ -4641,10 +4685,10 @@
       <w:szCs w:val="52"/>
     </w:rPr>
   </w:style>
-  <w:style w:type="paragraph" w:styleId="a4">
+  <w:style w:type="paragraph" w:styleId="Subtitle">
     <w:name w:val="Subtitle"/>
-    <w:basedOn w:val="a"/>
-    <w:next w:val="a"/>
+    <w:basedOn w:val="Normal"/>
+    <w:next w:val="Normal"/>
     <w:uiPriority w:val="11"/>
     <w:qFormat/>
     <w:pPr>
@@ -4658,8 +4702,8 @@
       <w:szCs w:val="30"/>
     </w:rPr>
   </w:style>
-  <w:style w:type="table" w:customStyle="1" w:styleId="a5">
-    <w:basedOn w:val="a1"/>
+  <w:style w:type="table" w:customStyle="1" w:styleId="a">
+    <w:basedOn w:val="TableNormal"/>
     <w:tblPr>
       <w:tblStyleRowBandSize w:val="1"/>
       <w:tblStyleColBandSize w:val="1"/>
@@ -4674,8 +4718,8 @@
       <w:shd w:val="clear" w:color="auto" w:fill="2AF651"/>
     </w:tcPr>
   </w:style>
-  <w:style w:type="table" w:customStyle="1" w:styleId="a6">
-    <w:basedOn w:val="a1"/>
+  <w:style w:type="table" w:customStyle="1" w:styleId="a0">
+    <w:basedOn w:val="TableNormal"/>
     <w:tblPr>
       <w:tblStyleRowBandSize w:val="1"/>
       <w:tblStyleColBandSize w:val="1"/>
@@ -4687,8 +4731,8 @@
       </w:tblCellMar>
     </w:tblPr>
   </w:style>
-  <w:style w:type="table" w:customStyle="1" w:styleId="a7">
-    <w:basedOn w:val="a1"/>
+  <w:style w:type="table" w:customStyle="1" w:styleId="a1">
+    <w:basedOn w:val="TableNormal"/>
     <w:tblPr>
       <w:tblStyleRowBandSize w:val="1"/>
       <w:tblStyleColBandSize w:val="1"/>
@@ -4700,9 +4744,9 @@
       </w:tblCellMar>
     </w:tblPr>
   </w:style>
-  <w:style w:type="paragraph" w:styleId="a8">
+  <w:style w:type="paragraph" w:styleId="ListParagraph">
     <w:name w:val="List Paragraph"/>
-    <w:basedOn w:val="a"/>
+    <w:basedOn w:val="Normal"/>
     <w:uiPriority w:val="34"/>
     <w:qFormat/>
     <w:rsid w:val="001C6248"/>

</xml_diff>